<commit_message>
Atualizado com a parte do ATUALIZADA
Inseri a atualização da introdução feita pelo Vitor.
</commit_message>
<xml_diff>
--- a/Água na Agricultura.docx
+++ b/Água na Agricultura.docx
@@ -1005,79 +1005,7 @@
           <w:szCs w:val="24"/>
           <w:lang w:val="pt-BR"/>
         </w:rPr>
-        <w:t>A água é</w:t>
-      </w:r>
-      <w:r>
-        <w:rPr>
-          <w:rFonts w:ascii="Arial" w:hAnsi="Arial"/>
-          <w:sz w:val="24"/>
-          <w:szCs w:val="24"/>
-          <w:lang w:val="pt-BR"/>
-        </w:rPr>
-        <w:t>,</w:t>
-      </w:r>
-      <w:r>
-        <w:rPr>
-          <w:rFonts w:ascii="Arial" w:hAnsi="Arial"/>
-          <w:sz w:val="24"/>
-          <w:szCs w:val="24"/>
-          <w:lang w:val="pt-BR"/>
-        </w:rPr>
-        <w:t xml:space="preserve"> talvez</w:t>
-      </w:r>
-      <w:r>
-        <w:rPr>
-          <w:rFonts w:ascii="Arial" w:hAnsi="Arial"/>
-          <w:sz w:val="24"/>
-          <w:szCs w:val="24"/>
-          <w:lang w:val="pt-BR"/>
-        </w:rPr>
-        <w:t>,</w:t>
-      </w:r>
-      <w:r>
-        <w:rPr>
-          <w:rFonts w:ascii="Arial" w:hAnsi="Arial"/>
-          <w:sz w:val="24"/>
-          <w:szCs w:val="24"/>
-          <w:lang w:val="pt-BR"/>
-        </w:rPr>
-        <w:t xml:space="preserve"> a substância mais importante da Terra. Cerca de 70% d</w:t>
-      </w:r>
-      <w:r>
-        <w:rPr>
-          <w:rFonts w:ascii="Arial" w:hAnsi="Arial"/>
-          <w:sz w:val="24"/>
-          <w:szCs w:val="24"/>
-          <w:lang w:val="pt-BR"/>
-        </w:rPr>
-        <w:t>a superfície</w:t>
-      </w:r>
-      <w:r>
-        <w:rPr>
-          <w:rFonts w:ascii="Arial" w:hAnsi="Arial"/>
-          <w:sz w:val="24"/>
-          <w:szCs w:val="24"/>
-          <w:lang w:val="pt-BR"/>
-        </w:rPr>
-        <w:t xml:space="preserve"> </w:t>
-      </w:r>
-      <w:r>
-        <w:rPr>
-          <w:rFonts w:ascii="Arial" w:hAnsi="Arial"/>
-          <w:sz w:val="24"/>
-          <w:szCs w:val="24"/>
-          <w:lang w:val="pt-BR"/>
-        </w:rPr>
-        <w:t xml:space="preserve">do </w:t>
-      </w:r>
-      <w:r>
-        <w:rPr>
-          <w:rFonts w:ascii="Arial" w:hAnsi="Arial"/>
-          <w:sz w:val="24"/>
-          <w:szCs w:val="24"/>
-          <w:lang w:val="pt-BR"/>
-        </w:rPr>
-        <w:t xml:space="preserve">planeta é composta por água e mais de dois terços do peso do corpo humano é água </w:t>
+        <w:t xml:space="preserve">A água é, talvez, a substância mais importante da Terra. Cerca de 70% da superfície planeta é composta por água e mais de dois terços do peso do corpo humano é água </w:t>
       </w:r>
       <w:sdt>
         <w:sdtPr>
@@ -1090,7 +1018,6 @@
           <w:id w:val="1438021158"/>
           <w:citation/>
         </w:sdtPr>
-        <w:sdtEndPr/>
         <w:sdtContent>
           <w:r>
             <w:rPr>
@@ -1127,6 +1054,16 @@
               <w:szCs w:val="24"/>
               <w:lang w:val="pt-BR"/>
             </w:rPr>
+            <w:t xml:space="preserve"> </w:t>
+          </w:r>
+          <w:r>
+            <w:rPr>
+              <w:rFonts w:ascii="Arial" w:hAnsi="Arial"/>
+              <w:noProof/>
+              <w:sz w:val="24"/>
+              <w:szCs w:val="24"/>
+              <w:lang w:val="pt-BR"/>
+            </w:rPr>
             <w:t>(Popkin, D’Anci, &amp; Rosenberg, 2010)</w:t>
           </w:r>
           <w:r>
@@ -1147,377 +1084,728 @@
           <w:szCs w:val="24"/>
           <w:lang w:val="pt-BR"/>
         </w:rPr>
+        <w:t>. A água é utilizada em praticamente todos os processos produtivos seja no arrefecimento de um material ou hidratando equipes de trabalhadores por isso deve ser utilizada de forma responsável por todos.</w:t>
+      </w:r>
+    </w:p>
+    <w:p>
+      <w:pPr>
+        <w:jc w:val="both"/>
+        <w:rPr>
+          <w:rFonts w:ascii="Arial" w:hAnsi="Arial"/>
+          <w:sz w:val="24"/>
+          <w:szCs w:val="24"/>
+          <w:lang w:val="pt-BR"/>
+        </w:rPr>
+      </w:pPr>
+      <w:r>
+        <w:rPr>
+          <w:rFonts w:ascii="Arial" w:hAnsi="Arial"/>
+          <w:sz w:val="24"/>
+          <w:szCs w:val="24"/>
+          <w:lang w:val="pt-BR"/>
+        </w:rPr>
+        <w:t xml:space="preserve">A importância da água na vida terrestre é notória, estudos da </w:t>
+      </w:r>
+      <w:r>
+        <w:rPr>
+          <w:rFonts w:ascii="Arial" w:hAnsi="Arial"/>
+          <w:sz w:val="24"/>
+          <w:szCs w:val="24"/>
+          <w:lang w:val="pt-BR"/>
+        </w:rPr>
+        <w:t>Organização das Nações Unidas para a Educação, a Ciência e a Cultura</w:t>
+      </w:r>
+      <w:r>
+        <w:rPr>
+          <w:rFonts w:ascii="Arial" w:hAnsi="Arial"/>
+          <w:sz w:val="24"/>
+          <w:szCs w:val="24"/>
+          <w:lang w:val="pt-BR"/>
+        </w:rPr>
+        <w:t>(UNESCO) apontam que com o consumo da água cresce duas vezes mais que a população, a estimativa até 2050 é que o consumo de água aumente em até 55%.</w:t>
+      </w:r>
+    </w:p>
+    <w:p>
+      <w:pPr>
+        <w:jc w:val="both"/>
+        <w:rPr>
+          <w:rFonts w:ascii="Arial" w:hAnsi="Arial"/>
+          <w:sz w:val="24"/>
+          <w:szCs w:val="24"/>
+          <w:lang w:val="pt-BR"/>
+        </w:rPr>
+      </w:pPr>
+      <w:r>
+        <w:rPr>
+          <w:rFonts w:ascii="Arial" w:hAnsi="Arial"/>
+          <w:sz w:val="24"/>
+          <w:szCs w:val="24"/>
+          <w:lang w:val="pt-BR"/>
+        </w:rPr>
+        <w:t>Com o frequente consumo de água e o crescimento anual do gasto de água, estima-se que até 2030 o mundo enfrentará mais um déficit no abastecimento de água no planeta, cerca de 40%.</w:t>
+      </w:r>
+    </w:p>
+    <w:p>
+      <w:pPr>
+        <w:jc w:val="both"/>
+        <w:rPr>
+          <w:rFonts w:ascii="Arial" w:hAnsi="Arial"/>
+          <w:sz w:val="24"/>
+          <w:szCs w:val="24"/>
+          <w:lang w:val="pt-BR"/>
+        </w:rPr>
+      </w:pPr>
+      <w:r>
+        <w:rPr>
+          <w:rFonts w:ascii="Arial" w:hAnsi="Arial"/>
+          <w:sz w:val="24"/>
+          <w:szCs w:val="24"/>
+          <w:lang w:val="pt-BR"/>
+        </w:rPr>
+        <w:t>Aproximadamente 4% do uso da água pela humanidade se relaciona ao uso doméstico e m</w:t>
+      </w:r>
+      <w:r>
+        <w:rPr>
+          <w:rFonts w:ascii="Arial" w:hAnsi="Arial"/>
+          <w:sz w:val="24"/>
+          <w:szCs w:val="24"/>
+          <w:lang w:val="pt-BR"/>
+        </w:rPr>
+        <w:t>ais de 80% do consumo de água no mundo é relacionada à agricultura</w:t>
+      </w:r>
+      <w:r>
+        <w:rPr>
+          <w:rFonts w:ascii="Arial" w:hAnsi="Arial"/>
+          <w:sz w:val="24"/>
+          <w:szCs w:val="24"/>
+          <w:lang w:val="pt-BR"/>
+        </w:rPr>
+        <w:t>. O uso doméstico é apenas o uso direto, ou seja, o uso no banheiro, cozinha, garagem, sendo que diversos produtos usados no cotidiano do ser humano tem origem no campo (</w:t>
+      </w:r>
+      <w:proofErr w:type="spellStart"/>
+      <w:r>
+        <w:rPr>
+          <w:rFonts w:ascii="Arial" w:hAnsi="Arial"/>
+          <w:sz w:val="24"/>
+          <w:szCs w:val="24"/>
+          <w:lang w:val="pt-BR"/>
+        </w:rPr>
+        <w:t>Hoekstra</w:t>
+      </w:r>
+      <w:proofErr w:type="spellEnd"/>
+      <w:r>
+        <w:rPr>
+          <w:rFonts w:ascii="Arial" w:hAnsi="Arial"/>
+          <w:sz w:val="24"/>
+          <w:szCs w:val="24"/>
+          <w:lang w:val="pt-BR"/>
+        </w:rPr>
+        <w:t xml:space="preserve"> </w:t>
+      </w:r>
+      <w:proofErr w:type="spellStart"/>
+      <w:r>
+        <w:rPr>
+          <w:rFonts w:ascii="Arial" w:hAnsi="Arial"/>
+          <w:sz w:val="24"/>
+          <w:szCs w:val="24"/>
+          <w:lang w:val="pt-BR"/>
+        </w:rPr>
+        <w:t>and</w:t>
+      </w:r>
+      <w:proofErr w:type="spellEnd"/>
+      <w:r>
+        <w:rPr>
+          <w:rFonts w:ascii="Arial" w:hAnsi="Arial"/>
+          <w:sz w:val="24"/>
+          <w:szCs w:val="24"/>
+          <w:lang w:val="pt-BR"/>
+        </w:rPr>
+        <w:t xml:space="preserve"> </w:t>
+      </w:r>
+      <w:proofErr w:type="spellStart"/>
+      <w:r>
+        <w:rPr>
+          <w:rFonts w:ascii="Arial" w:hAnsi="Arial"/>
+          <w:sz w:val="24"/>
+          <w:szCs w:val="24"/>
+          <w:lang w:val="pt-BR"/>
+        </w:rPr>
+        <w:t>Mekonnen</w:t>
+      </w:r>
+      <w:proofErr w:type="spellEnd"/>
+      <w:r>
+        <w:rPr>
+          <w:rFonts w:ascii="Arial" w:hAnsi="Arial"/>
+          <w:sz w:val="24"/>
+          <w:szCs w:val="24"/>
+          <w:lang w:val="pt-BR"/>
+        </w:rPr>
+        <w:t xml:space="preserve"> 2012). </w:t>
+      </w:r>
+      <w:r>
+        <w:rPr>
+          <w:rFonts w:ascii="Arial" w:hAnsi="Arial"/>
+          <w:sz w:val="24"/>
+          <w:szCs w:val="24"/>
+          <w:lang w:val="pt-BR"/>
+        </w:rPr>
+        <w:t xml:space="preserve"> </w:t>
+      </w:r>
+    </w:p>
+    <w:p>
+      <w:pPr>
+        <w:jc w:val="both"/>
+        <w:rPr>
+          <w:rFonts w:ascii="Arial" w:hAnsi="Arial"/>
+          <w:sz w:val="24"/>
+          <w:szCs w:val="24"/>
+          <w:lang w:val="pt-BR"/>
+        </w:rPr>
+      </w:pPr>
+      <w:r>
+        <w:rPr>
+          <w:rFonts w:ascii="Arial" w:hAnsi="Arial"/>
+          <w:sz w:val="24"/>
+          <w:szCs w:val="24"/>
+          <w:lang w:val="pt-BR"/>
+        </w:rPr>
+        <w:t xml:space="preserve">Praticamente toda a água consumida pela humanidade pertence ao processo produtivo </w:t>
+      </w:r>
+      <w:proofErr w:type="spellStart"/>
+      <w:r>
+        <w:rPr>
+          <w:rFonts w:ascii="Arial" w:hAnsi="Arial"/>
+          <w:sz w:val="24"/>
+          <w:szCs w:val="24"/>
+          <w:lang w:val="pt-BR"/>
+        </w:rPr>
+        <w:t>agricultural</w:t>
+      </w:r>
+      <w:proofErr w:type="spellEnd"/>
+      <w:r>
+        <w:rPr>
+          <w:rFonts w:ascii="Arial" w:hAnsi="Arial"/>
+          <w:sz w:val="24"/>
+          <w:szCs w:val="24"/>
+          <w:lang w:val="pt-BR"/>
+        </w:rPr>
+        <w:t>, por isso, formas sustentáveis de utilização e reutilização devem ser desenvolvidas constantemente</w:t>
+      </w:r>
+    </w:p>
+    <w:p>
+      <w:pPr>
+        <w:jc w:val="both"/>
+        <w:rPr>
+          <w:rFonts w:ascii="Arial" w:hAnsi="Arial"/>
+          <w:sz w:val="24"/>
+          <w:szCs w:val="24"/>
+          <w:lang w:val="pt-BR"/>
+        </w:rPr>
+      </w:pPr>
+      <w:r>
+        <w:rPr>
+          <w:rFonts w:ascii="Arial" w:hAnsi="Arial"/>
+          <w:sz w:val="24"/>
+          <w:szCs w:val="24"/>
+          <w:lang w:val="pt-BR"/>
+        </w:rPr>
+        <w:t xml:space="preserve">A água na agricultura só tende a crescer, estudos da </w:t>
+      </w:r>
+      <w:r>
+        <w:rPr>
+          <w:rFonts w:ascii="Arial" w:hAnsi="Arial"/>
+          <w:sz w:val="24"/>
+          <w:szCs w:val="24"/>
+          <w:lang w:val="pt-BR"/>
+        </w:rPr>
+        <w:t>Organização das Nações Unidas para a Educação, a Ciência e a Cultura</w:t>
+      </w:r>
+      <w:r>
+        <w:rPr>
+          <w:rFonts w:ascii="Arial" w:hAnsi="Arial"/>
+          <w:sz w:val="24"/>
+          <w:szCs w:val="24"/>
+          <w:lang w:val="pt-BR"/>
+        </w:rPr>
+        <w:t>(UNESCO) descrevem um aumento de 60% de produção e gastos com o uso da água e 100% em países desenvolvidos, assim aumentando ainda mais os gastos anuais da água no planeta terra.</w:t>
+      </w:r>
+    </w:p>
+    <w:p>
+      <w:pPr>
+        <w:jc w:val="both"/>
+        <w:rPr>
+          <w:rFonts w:ascii="Arial" w:hAnsi="Arial"/>
+          <w:sz w:val="24"/>
+          <w:szCs w:val="24"/>
+          <w:lang w:val="pt-BR"/>
+        </w:rPr>
+      </w:pPr>
+      <w:r>
+        <w:rPr>
+          <w:rFonts w:ascii="Arial" w:hAnsi="Arial"/>
+          <w:sz w:val="24"/>
+          <w:szCs w:val="24"/>
+          <w:lang w:val="pt-BR"/>
+        </w:rPr>
+        <w:t>O papel do cidadão neste cenário é de extrema importância devido ao seu poder como consumidor</w:t>
+      </w:r>
+      <w:r>
+        <w:rPr>
+          <w:rFonts w:ascii="Arial" w:hAnsi="Arial"/>
+          <w:sz w:val="24"/>
+          <w:szCs w:val="24"/>
+          <w:lang w:val="pt-BR"/>
+        </w:rPr>
+        <w:t xml:space="preserve"> </w:t>
+      </w:r>
+      <w:r>
+        <w:rPr>
+          <w:rFonts w:ascii="Arial" w:hAnsi="Arial"/>
+          <w:sz w:val="24"/>
+          <w:szCs w:val="24"/>
+          <w:lang w:val="pt-BR"/>
+        </w:rPr>
+        <w:t>(sendo o principal causador da escassez da água no planeta terra). Partindo disto, nosso objetivo é de informar o cidadão médio da existência de formas sustentáveis de consumo da água por agricultores a fim de enriquecer a discussão em escolas e ambientes de trabalho.</w:t>
+      </w:r>
+    </w:p>
+    <w:p>
+      <w:pPr>
+        <w:rPr>
+          <w:rFonts w:ascii="Arial" w:hAnsi="Arial"/>
+          <w:sz w:val="24"/>
+          <w:szCs w:val="24"/>
+          <w:lang w:val="pt-BR"/>
+        </w:rPr>
+      </w:pPr>
+    </w:p>
+    <w:p>
+      <w:pPr>
+        <w:rPr>
+          <w:rFonts w:ascii="Arial" w:hAnsi="Arial"/>
+          <w:sz w:val="24"/>
+          <w:szCs w:val="24"/>
+          <w:lang w:val="pt-BR"/>
+        </w:rPr>
+      </w:pPr>
+      <w:bookmarkStart w:id="0" w:name="_GoBack"/>
+      <w:bookmarkEnd w:id="0"/>
+    </w:p>
+    <w:p>
+      <w:pPr>
+        <w:rPr>
+          <w:rFonts w:ascii="Arial" w:hAnsi="Arial"/>
+          <w:sz w:val="24"/>
+          <w:szCs w:val="24"/>
+          <w:lang w:val="pt-BR"/>
+        </w:rPr>
+      </w:pPr>
+    </w:p>
+    <w:p>
+      <w:pPr>
+        <w:rPr>
+          <w:rFonts w:ascii="Arial" w:hAnsi="Arial"/>
+          <w:sz w:val="24"/>
+          <w:szCs w:val="24"/>
+          <w:lang w:val="pt-BR"/>
+        </w:rPr>
+      </w:pPr>
+    </w:p>
+    <w:p>
+      <w:pPr>
+        <w:rPr>
+          <w:rFonts w:ascii="Arial" w:hAnsi="Arial"/>
+          <w:sz w:val="24"/>
+          <w:szCs w:val="24"/>
+          <w:lang w:val="pt-BR"/>
+        </w:rPr>
+      </w:pPr>
+      <w:r>
+        <w:rPr>
+          <w:rFonts w:ascii="Arial" w:hAnsi="Arial"/>
+          <w:sz w:val="24"/>
+          <w:szCs w:val="24"/>
+          <w:lang w:val="pt-BR"/>
+        </w:rPr>
+        <w:lastRenderedPageBreak/>
+        <w:t>Te</w:t>
+      </w:r>
+      <w:r>
+        <w:rPr>
+          <w:rFonts w:ascii="Arial" w:hAnsi="Arial"/>
+          <w:sz w:val="24"/>
+          <w:szCs w:val="24"/>
+          <w:lang w:val="pt-BR"/>
+        </w:rPr>
+        <w:t>ma Escolhido</w:t>
+      </w:r>
+    </w:p>
+    <w:p>
+      <w:pPr>
+        <w:rPr>
+          <w:rFonts w:ascii="Arial" w:hAnsi="Arial"/>
+          <w:sz w:val="24"/>
+          <w:szCs w:val="24"/>
+          <w:lang w:val="pt-BR"/>
+        </w:rPr>
+      </w:pPr>
+      <w:r>
+        <w:rPr>
+          <w:rFonts w:ascii="Arial" w:hAnsi="Arial"/>
+          <w:sz w:val="24"/>
+          <w:szCs w:val="24"/>
+          <w:lang w:val="pt-BR"/>
+        </w:rPr>
+        <w:t>Um dos maiores desafios que a humanidade enfrenta é o gerenciamento eficiente e sustentável dos recursos hídricos. Cerca de 1.2 bilhões de pessoas sobrevivem em escassez de água e quase quatro bilhões no mundo vivem em condições de extrema escassez em alguns meses do ano. Sugere-se que até 2050 mais de cindo bilhões de pessoas viveram sob condições severas de escassez de recursos hídricos devido ao aumento na demanda hídrica doméstica, da pecuária e da produção de energia</w:t>
+      </w:r>
+      <w:sdt>
+        <w:sdtPr>
+          <w:rPr>
+            <w:rFonts w:ascii="Arial" w:hAnsi="Arial"/>
+            <w:sz w:val="24"/>
+            <w:szCs w:val="24"/>
+            <w:lang w:val="pt-BR"/>
+          </w:rPr>
+          <w:id w:val="-1368904134"/>
+          <w:citation/>
+        </w:sdtPr>
+        <w:sdtEndPr/>
+        <w:sdtContent>
+          <w:r>
+            <w:rPr>
+              <w:rFonts w:ascii="Arial" w:hAnsi="Arial"/>
+              <w:sz w:val="24"/>
+              <w:szCs w:val="24"/>
+              <w:lang w:val="pt-BR"/>
+            </w:rPr>
+            <w:fldChar w:fldCharType="begin"/>
+          </w:r>
+          <w:r>
+            <w:rPr>
+              <w:rFonts w:ascii="Arial" w:hAnsi="Arial"/>
+              <w:sz w:val="24"/>
+              <w:szCs w:val="24"/>
+              <w:lang w:val="pt-BR"/>
+            </w:rPr>
+            <w:instrText xml:space="preserve">CITATION Lat \l 1046 </w:instrText>
+          </w:r>
+          <w:r>
+            <w:rPr>
+              <w:rFonts w:ascii="Arial" w:hAnsi="Arial"/>
+              <w:sz w:val="24"/>
+              <w:szCs w:val="24"/>
+              <w:lang w:val="pt-BR"/>
+            </w:rPr>
+            <w:fldChar w:fldCharType="separate"/>
+          </w:r>
+          <w:r>
+            <w:rPr>
+              <w:rFonts w:ascii="Arial" w:hAnsi="Arial"/>
+              <w:noProof/>
+              <w:sz w:val="24"/>
+              <w:szCs w:val="24"/>
+              <w:lang w:val="pt-BR"/>
+            </w:rPr>
+            <w:t xml:space="preserve"> </w:t>
+          </w:r>
+          <w:r>
+            <w:rPr>
+              <w:rFonts w:ascii="Arial" w:hAnsi="Arial"/>
+              <w:noProof/>
+              <w:sz w:val="24"/>
+              <w:szCs w:val="24"/>
+              <w:lang w:val="pt-BR"/>
+            </w:rPr>
+            <w:t>(Lathuillière, 2018)</w:t>
+          </w:r>
+          <w:r>
+            <w:rPr>
+              <w:rFonts w:ascii="Arial" w:hAnsi="Arial"/>
+              <w:sz w:val="24"/>
+              <w:szCs w:val="24"/>
+              <w:lang w:val="pt-BR"/>
+            </w:rPr>
+            <w:fldChar w:fldCharType="end"/>
+          </w:r>
+        </w:sdtContent>
+      </w:sdt>
+      <w:r>
+        <w:rPr>
+          <w:rFonts w:ascii="Arial" w:hAnsi="Arial"/>
+          <w:sz w:val="24"/>
+          <w:szCs w:val="24"/>
+          <w:lang w:val="pt-BR"/>
+        </w:rPr>
+        <w:t>.</w:t>
+      </w:r>
+    </w:p>
+    <w:p>
+      <w:pPr>
+        <w:jc w:val="both"/>
+        <w:rPr>
+          <w:rFonts w:ascii="Arial" w:hAnsi="Arial"/>
+          <w:sz w:val="24"/>
+          <w:szCs w:val="24"/>
+          <w:lang w:val="pt-BR"/>
+        </w:rPr>
+      </w:pPr>
+      <w:r>
+        <w:rPr>
+          <w:rFonts w:ascii="Arial" w:hAnsi="Arial"/>
+          <w:sz w:val="24"/>
+          <w:szCs w:val="24"/>
+          <w:lang w:val="pt-BR"/>
+        </w:rPr>
+        <w:t xml:space="preserve">A agricultura utiliza aproximadamente 70% e consome 80% da água no mundo, sendo que a irrigada representa 40% de toda a produção mundial. O desabastecimento desta produção pode acarretar diminuição da oferta e consequente aumento dos preços no mercado </w:t>
+      </w:r>
+      <w:sdt>
+        <w:sdtPr>
+          <w:rPr>
+            <w:rFonts w:ascii="Arial" w:hAnsi="Arial"/>
+            <w:sz w:val="24"/>
+            <w:szCs w:val="24"/>
+            <w:lang w:val="pt-BR"/>
+          </w:rPr>
+          <w:id w:val="70547383"/>
+          <w:citation/>
+        </w:sdtPr>
+        <w:sdtEndPr/>
+        <w:sdtContent>
+          <w:r>
+            <w:rPr>
+              <w:rFonts w:ascii="Arial" w:hAnsi="Arial"/>
+              <w:sz w:val="24"/>
+              <w:szCs w:val="24"/>
+              <w:lang w:val="pt-BR"/>
+            </w:rPr>
+            <w:fldChar w:fldCharType="begin"/>
+          </w:r>
+          <w:r>
+            <w:rPr>
+              <w:rFonts w:ascii="Arial" w:hAnsi="Arial"/>
+              <w:sz w:val="24"/>
+              <w:szCs w:val="24"/>
+              <w:lang w:val="pt-BR"/>
+            </w:rPr>
+            <w:instrText xml:space="preserve">CITATION Oli \l 1046 </w:instrText>
+          </w:r>
+          <w:r>
+            <w:rPr>
+              <w:rFonts w:ascii="Arial" w:hAnsi="Arial"/>
+              <w:sz w:val="24"/>
+              <w:szCs w:val="24"/>
+              <w:lang w:val="pt-BR"/>
+            </w:rPr>
+            <w:fldChar w:fldCharType="separate"/>
+          </w:r>
+          <w:r>
+            <w:rPr>
+              <w:rFonts w:ascii="Arial" w:hAnsi="Arial"/>
+              <w:noProof/>
+              <w:sz w:val="24"/>
+              <w:szCs w:val="24"/>
+              <w:lang w:val="pt-BR"/>
+            </w:rPr>
+            <w:t>(Oliveira, et al., 2015)</w:t>
+          </w:r>
+          <w:r>
+            <w:rPr>
+              <w:rFonts w:ascii="Arial" w:hAnsi="Arial"/>
+              <w:sz w:val="24"/>
+              <w:szCs w:val="24"/>
+              <w:lang w:val="pt-BR"/>
+            </w:rPr>
+            <w:fldChar w:fldCharType="end"/>
+          </w:r>
+        </w:sdtContent>
+      </w:sdt>
+      <w:r>
+        <w:rPr>
+          <w:rFonts w:ascii="Arial" w:hAnsi="Arial"/>
+          <w:sz w:val="24"/>
+          <w:szCs w:val="24"/>
+          <w:lang w:val="pt-BR"/>
+        </w:rPr>
+        <w:t>.</w:t>
+      </w:r>
+    </w:p>
+    <w:p>
+      <w:pPr>
+        <w:jc w:val="both"/>
+        <w:rPr>
+          <w:rFonts w:ascii="Arial" w:hAnsi="Arial"/>
+          <w:sz w:val="24"/>
+          <w:szCs w:val="24"/>
+          <w:lang w:val="pt-BR"/>
+        </w:rPr>
+      </w:pPr>
+      <w:r>
+        <w:rPr>
+          <w:rFonts w:ascii="Arial" w:hAnsi="Arial"/>
+          <w:sz w:val="24"/>
+          <w:szCs w:val="24"/>
+          <w:lang w:val="pt-BR"/>
+        </w:rPr>
+        <w:t>O Brasil possui cerca de 12% da água doce do planeta, sendo que a distribuição não é equilibrada com apenas 3% dos recursos hídricos disponíveis nas regiões próximas ao Oceano Atlântico que equivalem a mais de 45% da população brasileira</w:t>
+      </w:r>
+      <w:sdt>
+        <w:sdtPr>
+          <w:rPr>
+            <w:rFonts w:ascii="Arial" w:hAnsi="Arial"/>
+            <w:sz w:val="24"/>
+            <w:szCs w:val="24"/>
+            <w:lang w:val="pt-BR"/>
+          </w:rPr>
+          <w:id w:val="-1357962339"/>
+          <w:citation/>
+        </w:sdtPr>
+        <w:sdtEndPr/>
+        <w:sdtContent>
+          <w:r>
+            <w:rPr>
+              <w:rFonts w:ascii="Arial" w:hAnsi="Arial"/>
+              <w:sz w:val="24"/>
+              <w:szCs w:val="24"/>
+              <w:lang w:val="pt-BR"/>
+            </w:rPr>
+            <w:fldChar w:fldCharType="begin"/>
+          </w:r>
+          <w:r>
+            <w:rPr>
+              <w:rFonts w:ascii="Arial" w:hAnsi="Arial"/>
+              <w:sz w:val="24"/>
+              <w:szCs w:val="24"/>
+              <w:lang w:val="pt-BR"/>
+            </w:rPr>
+            <w:instrText xml:space="preserve"> CITATION Agê \l 1046 </w:instrText>
+          </w:r>
+          <w:r>
+            <w:rPr>
+              <w:rFonts w:ascii="Arial" w:hAnsi="Arial"/>
+              <w:sz w:val="24"/>
+              <w:szCs w:val="24"/>
+              <w:lang w:val="pt-BR"/>
+            </w:rPr>
+            <w:fldChar w:fldCharType="separate"/>
+          </w:r>
+          <w:r>
+            <w:rPr>
+              <w:rFonts w:ascii="Arial" w:hAnsi="Arial"/>
+              <w:noProof/>
+              <w:sz w:val="24"/>
+              <w:szCs w:val="24"/>
+              <w:lang w:val="pt-BR"/>
+            </w:rPr>
+            <w:t xml:space="preserve"> </w:t>
+          </w:r>
+          <w:r>
+            <w:rPr>
+              <w:rFonts w:ascii="Arial" w:hAnsi="Arial"/>
+              <w:noProof/>
+              <w:sz w:val="24"/>
+              <w:szCs w:val="24"/>
+              <w:lang w:val="pt-BR"/>
+            </w:rPr>
+            <w:t>(ANA, s.d.)</w:t>
+          </w:r>
+          <w:r>
+            <w:rPr>
+              <w:rFonts w:ascii="Arial" w:hAnsi="Arial"/>
+              <w:sz w:val="24"/>
+              <w:szCs w:val="24"/>
+              <w:lang w:val="pt-BR"/>
+            </w:rPr>
+            <w:fldChar w:fldCharType="end"/>
+          </w:r>
+        </w:sdtContent>
+      </w:sdt>
+      <w:r>
+        <w:rPr>
+          <w:rFonts w:ascii="Arial" w:hAnsi="Arial"/>
+          <w:sz w:val="24"/>
+          <w:szCs w:val="24"/>
+          <w:lang w:val="pt-BR"/>
+        </w:rPr>
+        <w:t>. A agricultura irrigada no Brasil é praticada utilizando os seguintes métodos: aspersão (convencional, canhão, carretel), pivô central e localizada (gotejamento, micro aspersão) e superfície (inundação e sulcos). O método pode variar dependendo de fatores como a topografia, tipo de solo, cultivo, clima</w:t>
+      </w:r>
+      <w:sdt>
+        <w:sdtPr>
+          <w:rPr>
+            <w:rFonts w:ascii="Arial" w:hAnsi="Arial"/>
+            <w:sz w:val="24"/>
+            <w:szCs w:val="24"/>
+            <w:lang w:val="pt-BR"/>
+          </w:rPr>
+          <w:id w:val="-1938829736"/>
+          <w:citation/>
+        </w:sdtPr>
+        <w:sdtEndPr/>
+        <w:sdtContent>
+          <w:r>
+            <w:rPr>
+              <w:rFonts w:ascii="Arial" w:hAnsi="Arial"/>
+              <w:sz w:val="24"/>
+              <w:szCs w:val="24"/>
+              <w:lang w:val="pt-BR"/>
+            </w:rPr>
+            <w:fldChar w:fldCharType="begin"/>
+          </w:r>
+          <w:r>
+            <w:rPr>
+              <w:rFonts w:ascii="Arial" w:hAnsi="Arial"/>
+              <w:sz w:val="24"/>
+              <w:szCs w:val="24"/>
+              <w:lang w:val="pt-BR"/>
+            </w:rPr>
+            <w:instrText xml:space="preserve"> CITATION Oli \l 1046 </w:instrText>
+          </w:r>
+          <w:r>
+            <w:rPr>
+              <w:rFonts w:ascii="Arial" w:hAnsi="Arial"/>
+              <w:sz w:val="24"/>
+              <w:szCs w:val="24"/>
+              <w:lang w:val="pt-BR"/>
+            </w:rPr>
+            <w:fldChar w:fldCharType="separate"/>
+          </w:r>
+          <w:r>
+            <w:rPr>
+              <w:rFonts w:ascii="Arial" w:hAnsi="Arial"/>
+              <w:noProof/>
+              <w:sz w:val="24"/>
+              <w:szCs w:val="24"/>
+              <w:lang w:val="pt-BR"/>
+            </w:rPr>
+            <w:t xml:space="preserve"> </w:t>
+          </w:r>
+          <w:r>
+            <w:rPr>
+              <w:rFonts w:ascii="Arial" w:hAnsi="Arial"/>
+              <w:noProof/>
+              <w:sz w:val="24"/>
+              <w:szCs w:val="24"/>
+              <w:lang w:val="pt-BR"/>
+            </w:rPr>
+            <w:t>(Oliveira, et al., 2015)</w:t>
+          </w:r>
+          <w:r>
+            <w:rPr>
+              <w:rFonts w:ascii="Arial" w:hAnsi="Arial"/>
+              <w:sz w:val="24"/>
+              <w:szCs w:val="24"/>
+              <w:lang w:val="pt-BR"/>
+            </w:rPr>
+            <w:fldChar w:fldCharType="end"/>
+          </w:r>
+        </w:sdtContent>
+      </w:sdt>
+      <w:r>
+        <w:rPr>
+          <w:rFonts w:ascii="Arial" w:hAnsi="Arial"/>
+          <w:sz w:val="24"/>
+          <w:szCs w:val="24"/>
+          <w:lang w:val="pt-BR"/>
+        </w:rPr>
         <w:t xml:space="preserve">. </w:t>
-      </w:r>
-      <w:r>
-        <w:rPr>
-          <w:rFonts w:ascii="Arial" w:hAnsi="Arial"/>
-          <w:sz w:val="24"/>
-          <w:szCs w:val="24"/>
-          <w:lang w:val="pt-BR"/>
-        </w:rPr>
-        <w:t>A água é utilizada em praticamente todos os processos produtivos seja no arrefecimento de um material ou hidratando equipes de trabalhadores</w:t>
-      </w:r>
-      <w:r>
-        <w:rPr>
-          <w:rFonts w:ascii="Arial" w:hAnsi="Arial"/>
-          <w:sz w:val="24"/>
-          <w:szCs w:val="24"/>
-          <w:lang w:val="pt-BR"/>
-        </w:rPr>
-        <w:t xml:space="preserve"> por isso deve ser utilizada de forma responsável por todos.</w:t>
-      </w:r>
-    </w:p>
-    <w:p>
-      <w:pPr>
-        <w:jc w:val="both"/>
-        <w:rPr>
-          <w:rFonts w:ascii="Arial" w:hAnsi="Arial"/>
-          <w:sz w:val="24"/>
-          <w:szCs w:val="24"/>
-          <w:lang w:val="pt-BR"/>
-        </w:rPr>
-      </w:pPr>
-      <w:r>
-        <w:rPr>
-          <w:rFonts w:ascii="Arial" w:hAnsi="Arial"/>
-          <w:sz w:val="24"/>
-          <w:szCs w:val="24"/>
-          <w:lang w:val="pt-BR"/>
-        </w:rPr>
-        <w:t>Aproximadamente 4% do uso da água pela humanidade se relaciona ao uso doméstico</w:t>
-      </w:r>
-      <w:r>
-        <w:rPr>
-          <w:rFonts w:ascii="Arial" w:hAnsi="Arial"/>
-          <w:sz w:val="24"/>
-          <w:szCs w:val="24"/>
-          <w:lang w:val="pt-BR"/>
-        </w:rPr>
-        <w:t xml:space="preserve"> e m</w:t>
-      </w:r>
-      <w:r>
-        <w:rPr>
-          <w:rFonts w:ascii="Arial" w:hAnsi="Arial"/>
-          <w:sz w:val="24"/>
-          <w:szCs w:val="24"/>
-          <w:lang w:val="pt-BR"/>
-        </w:rPr>
-        <w:t>ais de 80% do consumo de água no mundo é relacionada à agricultura</w:t>
-      </w:r>
-      <w:r>
-        <w:rPr>
-          <w:rFonts w:ascii="Arial" w:hAnsi="Arial"/>
-          <w:sz w:val="24"/>
-          <w:szCs w:val="24"/>
-          <w:lang w:val="pt-BR"/>
-        </w:rPr>
-        <w:t xml:space="preserve">. O uso doméstico é apenas o uso direto, ou seja, o uso no banheiro, cozinha, garagem, sendo que diversos produtos usados no cotidiano do ser humano tem origem no campo </w:t>
-      </w:r>
-      <w:r>
-        <w:rPr>
-          <w:rFonts w:ascii="Arial" w:hAnsi="Arial"/>
-          <w:sz w:val="24"/>
-          <w:szCs w:val="24"/>
-          <w:lang w:val="pt-BR"/>
-        </w:rPr>
-        <w:t>(</w:t>
-      </w:r>
-      <w:proofErr w:type="spellStart"/>
-      <w:r>
-        <w:rPr>
-          <w:rFonts w:ascii="Arial" w:hAnsi="Arial"/>
-          <w:sz w:val="24"/>
-          <w:szCs w:val="24"/>
-          <w:lang w:val="pt-BR"/>
-        </w:rPr>
-        <w:t>Hoekstra</w:t>
-      </w:r>
-      <w:proofErr w:type="spellEnd"/>
-      <w:r>
-        <w:rPr>
-          <w:rFonts w:ascii="Arial" w:hAnsi="Arial"/>
-          <w:sz w:val="24"/>
-          <w:szCs w:val="24"/>
-          <w:lang w:val="pt-BR"/>
-        </w:rPr>
-        <w:t xml:space="preserve"> </w:t>
-      </w:r>
-      <w:proofErr w:type="spellStart"/>
-      <w:r>
-        <w:rPr>
-          <w:rFonts w:ascii="Arial" w:hAnsi="Arial"/>
-          <w:sz w:val="24"/>
-          <w:szCs w:val="24"/>
-          <w:lang w:val="pt-BR"/>
-        </w:rPr>
-        <w:t>and</w:t>
-      </w:r>
-      <w:proofErr w:type="spellEnd"/>
-      <w:r>
-        <w:rPr>
-          <w:rFonts w:ascii="Arial" w:hAnsi="Arial"/>
-          <w:sz w:val="24"/>
-          <w:szCs w:val="24"/>
-          <w:lang w:val="pt-BR"/>
-        </w:rPr>
-        <w:t xml:space="preserve"> </w:t>
-      </w:r>
-      <w:proofErr w:type="spellStart"/>
-      <w:r>
-        <w:rPr>
-          <w:rFonts w:ascii="Arial" w:hAnsi="Arial"/>
-          <w:sz w:val="24"/>
-          <w:szCs w:val="24"/>
-          <w:lang w:val="pt-BR"/>
-        </w:rPr>
-        <w:t>Mekonnen</w:t>
-      </w:r>
-      <w:proofErr w:type="spellEnd"/>
-      <w:r>
-        <w:rPr>
-          <w:rFonts w:ascii="Arial" w:hAnsi="Arial"/>
-          <w:sz w:val="24"/>
-          <w:szCs w:val="24"/>
-          <w:lang w:val="pt-BR"/>
-        </w:rPr>
-        <w:t xml:space="preserve"> 2012). </w:t>
-      </w:r>
-      <w:r>
-        <w:rPr>
-          <w:rFonts w:ascii="Arial" w:hAnsi="Arial"/>
-          <w:sz w:val="24"/>
-          <w:szCs w:val="24"/>
-          <w:lang w:val="pt-BR"/>
-        </w:rPr>
-        <w:t xml:space="preserve"> </w:t>
-      </w:r>
-    </w:p>
-    <w:p>
-      <w:pPr>
-        <w:jc w:val="both"/>
-        <w:rPr>
-          <w:rFonts w:ascii="Arial" w:hAnsi="Arial"/>
-          <w:sz w:val="24"/>
-          <w:szCs w:val="24"/>
-          <w:lang w:val="pt-BR"/>
-        </w:rPr>
-      </w:pPr>
-      <w:r>
-        <w:rPr>
-          <w:rFonts w:ascii="Arial" w:hAnsi="Arial"/>
-          <w:sz w:val="24"/>
-          <w:szCs w:val="24"/>
-          <w:lang w:val="pt-BR"/>
-        </w:rPr>
-        <w:t xml:space="preserve">Praticamente toda a água consumida pela humanidade pertence ao processo produtivo </w:t>
-      </w:r>
-      <w:proofErr w:type="spellStart"/>
-      <w:r>
-        <w:rPr>
-          <w:rFonts w:ascii="Arial" w:hAnsi="Arial"/>
-          <w:sz w:val="24"/>
-          <w:szCs w:val="24"/>
-          <w:lang w:val="pt-BR"/>
-        </w:rPr>
-        <w:t>agricultural</w:t>
-      </w:r>
-      <w:proofErr w:type="spellEnd"/>
-      <w:r>
-        <w:rPr>
-          <w:rFonts w:ascii="Arial" w:hAnsi="Arial"/>
-          <w:sz w:val="24"/>
-          <w:szCs w:val="24"/>
-          <w:lang w:val="pt-BR"/>
-        </w:rPr>
-        <w:t>, por isso, formas sustentáveis de utilização e reutilização devem ser desenvolvidas constantemente</w:t>
-      </w:r>
-      <w:r>
-        <w:rPr>
-          <w:rFonts w:ascii="Arial" w:hAnsi="Arial"/>
-          <w:sz w:val="24"/>
-          <w:szCs w:val="24"/>
-          <w:lang w:val="pt-BR"/>
-        </w:rPr>
-        <w:t xml:space="preserve">. </w:t>
-      </w:r>
-    </w:p>
-    <w:p>
-      <w:pPr>
-        <w:jc w:val="both"/>
-        <w:rPr>
-          <w:rFonts w:ascii="Arial" w:hAnsi="Arial"/>
-          <w:sz w:val="24"/>
-          <w:szCs w:val="24"/>
-          <w:lang w:val="pt-BR"/>
-        </w:rPr>
-      </w:pPr>
-      <w:r>
-        <w:rPr>
-          <w:rFonts w:ascii="Arial" w:hAnsi="Arial"/>
-          <w:sz w:val="24"/>
-          <w:szCs w:val="24"/>
-          <w:lang w:val="pt-BR"/>
-        </w:rPr>
-        <w:t>O papel do cidadão neste cenário é de extrema importância devido ao seu poder como consumidor. Partindo disto, nosso objetivo é de informar o cidadão médio da existência de formas sustentáveis de consumo da água por agricultores a fim de enriquecer a discussão em escolas e ambientes de trabalho.</w:t>
-      </w:r>
-    </w:p>
-    <w:p>
-      <w:pPr>
-        <w:jc w:val="both"/>
-        <w:rPr>
-          <w:rFonts w:ascii="Arial" w:hAnsi="Arial"/>
-          <w:lang w:val="pt-BR"/>
-        </w:rPr>
-      </w:pPr>
-    </w:p>
-    <w:p>
-      <w:pPr>
-        <w:rPr>
-          <w:rFonts w:ascii="Arial" w:hAnsi="Arial"/>
-          <w:sz w:val="24"/>
-          <w:szCs w:val="24"/>
-          <w:lang w:val="pt-BR"/>
-        </w:rPr>
-      </w:pPr>
-    </w:p>
-    <w:p>
-      <w:pPr>
-        <w:rPr>
-          <w:rFonts w:ascii="Arial" w:hAnsi="Arial"/>
-          <w:sz w:val="24"/>
-          <w:szCs w:val="24"/>
-          <w:lang w:val="pt-BR"/>
-        </w:rPr>
-      </w:pPr>
-    </w:p>
-    <w:p>
-      <w:pPr>
-        <w:rPr>
-          <w:rFonts w:ascii="Arial" w:hAnsi="Arial"/>
-          <w:sz w:val="24"/>
-          <w:szCs w:val="24"/>
-          <w:lang w:val="pt-BR"/>
-        </w:rPr>
-      </w:pPr>
-    </w:p>
-    <w:p>
-      <w:pPr>
-        <w:rPr>
-          <w:rFonts w:ascii="Arial" w:hAnsi="Arial"/>
-          <w:sz w:val="24"/>
-          <w:szCs w:val="24"/>
-          <w:lang w:val="pt-BR"/>
-        </w:rPr>
-      </w:pPr>
-    </w:p>
-    <w:p>
-      <w:pPr>
-        <w:rPr>
-          <w:rFonts w:ascii="Arial" w:hAnsi="Arial"/>
-          <w:sz w:val="24"/>
-          <w:szCs w:val="24"/>
-          <w:lang w:val="pt-BR"/>
-        </w:rPr>
-      </w:pPr>
-    </w:p>
-    <w:p>
-      <w:pPr>
-        <w:rPr>
-          <w:rFonts w:ascii="Arial" w:hAnsi="Arial"/>
-          <w:sz w:val="24"/>
-          <w:szCs w:val="24"/>
-          <w:lang w:val="pt-BR"/>
-        </w:rPr>
-      </w:pPr>
-    </w:p>
-    <w:p>
-      <w:pPr>
-        <w:rPr>
-          <w:rFonts w:ascii="Arial" w:hAnsi="Arial"/>
-          <w:sz w:val="24"/>
-          <w:szCs w:val="24"/>
-          <w:lang w:val="pt-BR"/>
-        </w:rPr>
-      </w:pPr>
-    </w:p>
-    <w:p>
-      <w:pPr>
-        <w:rPr>
-          <w:rFonts w:ascii="Arial" w:hAnsi="Arial"/>
-          <w:sz w:val="24"/>
-          <w:szCs w:val="24"/>
-          <w:lang w:val="pt-BR"/>
-        </w:rPr>
-      </w:pPr>
-    </w:p>
-    <w:p>
-      <w:pPr>
-        <w:rPr>
-          <w:rFonts w:ascii="Arial" w:hAnsi="Arial"/>
-          <w:sz w:val="24"/>
-          <w:szCs w:val="24"/>
-          <w:lang w:val="pt-BR"/>
-        </w:rPr>
-      </w:pPr>
-    </w:p>
-    <w:p>
-      <w:pPr>
-        <w:rPr>
-          <w:rFonts w:ascii="Arial" w:hAnsi="Arial"/>
-          <w:sz w:val="24"/>
-          <w:szCs w:val="24"/>
-          <w:lang w:val="pt-BR"/>
-        </w:rPr>
-      </w:pPr>
-    </w:p>
-    <w:p>
-      <w:pPr>
-        <w:rPr>
-          <w:rFonts w:ascii="Arial" w:hAnsi="Arial"/>
-          <w:sz w:val="24"/>
-          <w:szCs w:val="24"/>
-          <w:lang w:val="pt-BR"/>
-        </w:rPr>
-      </w:pPr>
-    </w:p>
-    <w:p>
-      <w:pPr>
-        <w:rPr>
-          <w:rFonts w:ascii="Arial" w:hAnsi="Arial"/>
-          <w:sz w:val="24"/>
-          <w:szCs w:val="24"/>
-          <w:lang w:val="pt-BR"/>
-        </w:rPr>
-      </w:pPr>
-    </w:p>
-    <w:p>
-      <w:pPr>
-        <w:rPr>
-          <w:rFonts w:ascii="Arial" w:hAnsi="Arial"/>
-          <w:sz w:val="24"/>
-          <w:szCs w:val="24"/>
-          <w:lang w:val="pt-BR"/>
-        </w:rPr>
-      </w:pPr>
-    </w:p>
-    <w:p>
-      <w:pPr>
-        <w:rPr>
-          <w:rFonts w:ascii="Arial" w:hAnsi="Arial"/>
-          <w:sz w:val="24"/>
-          <w:szCs w:val="24"/>
-          <w:lang w:val="pt-BR"/>
-        </w:rPr>
-      </w:pPr>
-      <w:r>
-        <w:rPr>
-          <w:rFonts w:ascii="Arial" w:hAnsi="Arial"/>
-          <w:sz w:val="24"/>
-          <w:szCs w:val="24"/>
-          <w:lang w:val="pt-BR"/>
-        </w:rPr>
-        <w:t>Tema Escolhido</w:t>
       </w:r>
     </w:p>
     <w:p>
@@ -1568,6 +1856,7 @@
           <w:id w:val="-34670228"/>
           <w:citation/>
         </w:sdtPr>
+        <w:sdtEndPr/>
         <w:sdtContent>
           <w:r>
             <w:rPr>
@@ -1636,356 +1925,6 @@
         </w:rPr>
         <w:t>.</w:t>
       </w:r>
-    </w:p>
-    <w:p>
-      <w:pPr>
-        <w:jc w:val="both"/>
-        <w:rPr>
-          <w:rFonts w:ascii="Arial" w:hAnsi="Arial"/>
-          <w:sz w:val="24"/>
-          <w:szCs w:val="24"/>
-          <w:lang w:val="pt-BR"/>
-        </w:rPr>
-      </w:pPr>
-      <w:r>
-        <w:rPr>
-          <w:rFonts w:ascii="Arial" w:hAnsi="Arial"/>
-          <w:sz w:val="24"/>
-          <w:szCs w:val="24"/>
-          <w:lang w:val="pt-BR"/>
-        </w:rPr>
-        <w:t xml:space="preserve">A agricultura utiliza aproximadamente 70% e consome 80% da água no mundo, sendo que a irrigada representa 40% de toda a produção mundial. O desabastecimento desta produção pode acarretar diminuição da oferta e consequente aumento dos preços no mercado </w:t>
-      </w:r>
-      <w:sdt>
-        <w:sdtPr>
-          <w:rPr>
-            <w:rFonts w:ascii="Arial" w:hAnsi="Arial"/>
-            <w:sz w:val="24"/>
-            <w:szCs w:val="24"/>
-            <w:lang w:val="pt-BR"/>
-          </w:rPr>
-          <w:id w:val="70547383"/>
-          <w:citation/>
-        </w:sdtPr>
-        <w:sdtContent>
-          <w:r>
-            <w:rPr>
-              <w:rFonts w:ascii="Arial" w:hAnsi="Arial"/>
-              <w:sz w:val="24"/>
-              <w:szCs w:val="24"/>
-              <w:lang w:val="pt-BR"/>
-            </w:rPr>
-            <w:fldChar w:fldCharType="begin"/>
-          </w:r>
-          <w:r>
-            <w:rPr>
-              <w:rFonts w:ascii="Arial" w:hAnsi="Arial"/>
-              <w:sz w:val="24"/>
-              <w:szCs w:val="24"/>
-              <w:lang w:val="pt-BR"/>
-            </w:rPr>
-            <w:instrText xml:space="preserve">CITATION Oli \l 1046 </w:instrText>
-          </w:r>
-          <w:r>
-            <w:rPr>
-              <w:rFonts w:ascii="Arial" w:hAnsi="Arial"/>
-              <w:sz w:val="24"/>
-              <w:szCs w:val="24"/>
-              <w:lang w:val="pt-BR"/>
-            </w:rPr>
-            <w:fldChar w:fldCharType="separate"/>
-          </w:r>
-          <w:r>
-            <w:rPr>
-              <w:rFonts w:ascii="Arial" w:hAnsi="Arial"/>
-              <w:noProof/>
-              <w:sz w:val="24"/>
-              <w:szCs w:val="24"/>
-              <w:lang w:val="pt-BR"/>
-            </w:rPr>
-            <w:t>(Oliveira, et al., 2015)</w:t>
-          </w:r>
-          <w:r>
-            <w:rPr>
-              <w:rFonts w:ascii="Arial" w:hAnsi="Arial"/>
-              <w:sz w:val="24"/>
-              <w:szCs w:val="24"/>
-              <w:lang w:val="pt-BR"/>
-            </w:rPr>
-            <w:fldChar w:fldCharType="end"/>
-          </w:r>
-        </w:sdtContent>
-      </w:sdt>
-      <w:r>
-        <w:rPr>
-          <w:rFonts w:ascii="Arial" w:hAnsi="Arial"/>
-          <w:sz w:val="24"/>
-          <w:szCs w:val="24"/>
-          <w:lang w:val="pt-BR"/>
-        </w:rPr>
-        <w:t>.</w:t>
-      </w:r>
-    </w:p>
-    <w:p>
-      <w:pPr>
-        <w:jc w:val="both"/>
-        <w:rPr>
-          <w:rFonts w:ascii="Arial" w:hAnsi="Arial"/>
-          <w:sz w:val="24"/>
-          <w:szCs w:val="24"/>
-          <w:lang w:val="pt-BR"/>
-        </w:rPr>
-      </w:pPr>
-      <w:r>
-        <w:rPr>
-          <w:rFonts w:ascii="Arial" w:hAnsi="Arial"/>
-          <w:sz w:val="24"/>
-          <w:szCs w:val="24"/>
-          <w:lang w:val="pt-BR"/>
-        </w:rPr>
-        <w:t>O</w:t>
-      </w:r>
-      <w:r>
-        <w:rPr>
-          <w:rFonts w:ascii="Arial" w:hAnsi="Arial"/>
-          <w:sz w:val="24"/>
-          <w:szCs w:val="24"/>
-          <w:lang w:val="pt-BR"/>
-        </w:rPr>
-        <w:t xml:space="preserve"> Brasil</w:t>
-      </w:r>
-      <w:r>
-        <w:rPr>
-          <w:rFonts w:ascii="Arial" w:hAnsi="Arial"/>
-          <w:sz w:val="24"/>
-          <w:szCs w:val="24"/>
-          <w:lang w:val="pt-BR"/>
-        </w:rPr>
-        <w:t xml:space="preserve"> possui cerca de 12% da água doce do planeta, sendo que a distribuição não é equilibrada com apenas 3% dos recursos hídricos disponíveis nas regiões próximas ao Oceano Atlântico que equivalem a mais de 45% da população brasileira</w:t>
-      </w:r>
-      <w:sdt>
-        <w:sdtPr>
-          <w:rPr>
-            <w:rFonts w:ascii="Arial" w:hAnsi="Arial"/>
-            <w:sz w:val="24"/>
-            <w:szCs w:val="24"/>
-            <w:lang w:val="pt-BR"/>
-          </w:rPr>
-          <w:id w:val="-1357962339"/>
-          <w:citation/>
-        </w:sdtPr>
-        <w:sdtContent>
-          <w:r>
-            <w:rPr>
-              <w:rFonts w:ascii="Arial" w:hAnsi="Arial"/>
-              <w:sz w:val="24"/>
-              <w:szCs w:val="24"/>
-              <w:lang w:val="pt-BR"/>
-            </w:rPr>
-            <w:fldChar w:fldCharType="begin"/>
-          </w:r>
-          <w:r>
-            <w:rPr>
-              <w:rFonts w:ascii="Arial" w:hAnsi="Arial"/>
-              <w:sz w:val="24"/>
-              <w:szCs w:val="24"/>
-              <w:lang w:val="pt-BR"/>
-            </w:rPr>
-            <w:instrText xml:space="preserve"> CITATION Agê \l 1046 </w:instrText>
-          </w:r>
-          <w:r>
-            <w:rPr>
-              <w:rFonts w:ascii="Arial" w:hAnsi="Arial"/>
-              <w:sz w:val="24"/>
-              <w:szCs w:val="24"/>
-              <w:lang w:val="pt-BR"/>
-            </w:rPr>
-            <w:fldChar w:fldCharType="separate"/>
-          </w:r>
-          <w:r>
-            <w:rPr>
-              <w:rFonts w:ascii="Arial" w:hAnsi="Arial"/>
-              <w:noProof/>
-              <w:sz w:val="24"/>
-              <w:szCs w:val="24"/>
-              <w:lang w:val="pt-BR"/>
-            </w:rPr>
-            <w:t xml:space="preserve"> </w:t>
-          </w:r>
-          <w:r>
-            <w:rPr>
-              <w:rFonts w:ascii="Arial" w:hAnsi="Arial"/>
-              <w:noProof/>
-              <w:sz w:val="24"/>
-              <w:szCs w:val="24"/>
-              <w:lang w:val="pt-BR"/>
-            </w:rPr>
-            <w:t>(ANA, s.d.)</w:t>
-          </w:r>
-          <w:r>
-            <w:rPr>
-              <w:rFonts w:ascii="Arial" w:hAnsi="Arial"/>
-              <w:sz w:val="24"/>
-              <w:szCs w:val="24"/>
-              <w:lang w:val="pt-BR"/>
-            </w:rPr>
-            <w:fldChar w:fldCharType="end"/>
-          </w:r>
-        </w:sdtContent>
-      </w:sdt>
-      <w:r>
-        <w:rPr>
-          <w:rFonts w:ascii="Arial" w:hAnsi="Arial"/>
-          <w:sz w:val="24"/>
-          <w:szCs w:val="24"/>
-          <w:lang w:val="pt-BR"/>
-        </w:rPr>
-        <w:t>. A agricultura irrigada</w:t>
-      </w:r>
-      <w:r>
-        <w:rPr>
-          <w:rFonts w:ascii="Arial" w:hAnsi="Arial"/>
-          <w:sz w:val="24"/>
-          <w:szCs w:val="24"/>
-          <w:lang w:val="pt-BR"/>
-        </w:rPr>
-        <w:t xml:space="preserve"> no Brasil é praticada utilizando os seguintes métodos</w:t>
-      </w:r>
-      <w:r>
-        <w:rPr>
-          <w:rFonts w:ascii="Arial" w:hAnsi="Arial"/>
-          <w:sz w:val="24"/>
-          <w:szCs w:val="24"/>
-          <w:lang w:val="pt-BR"/>
-        </w:rPr>
-        <w:t>: aspersão (convencional, canhão, carretel), pivô central</w:t>
-      </w:r>
-      <w:r>
-        <w:rPr>
-          <w:rFonts w:ascii="Arial" w:hAnsi="Arial"/>
-          <w:sz w:val="24"/>
-          <w:szCs w:val="24"/>
-          <w:lang w:val="pt-BR"/>
-        </w:rPr>
-        <w:t xml:space="preserve"> e</w:t>
-      </w:r>
-      <w:r>
-        <w:rPr>
-          <w:rFonts w:ascii="Arial" w:hAnsi="Arial"/>
-          <w:sz w:val="24"/>
-          <w:szCs w:val="24"/>
-          <w:lang w:val="pt-BR"/>
-        </w:rPr>
-        <w:t xml:space="preserve"> localizada (gotejamento, micro aspersão)</w:t>
-      </w:r>
-      <w:r>
-        <w:rPr>
-          <w:rFonts w:ascii="Arial" w:hAnsi="Arial"/>
-          <w:sz w:val="24"/>
-          <w:szCs w:val="24"/>
-          <w:lang w:val="pt-BR"/>
-        </w:rPr>
-        <w:t xml:space="preserve"> e </w:t>
-      </w:r>
-      <w:r>
-        <w:rPr>
-          <w:rFonts w:ascii="Arial" w:hAnsi="Arial"/>
-          <w:sz w:val="24"/>
-          <w:szCs w:val="24"/>
-          <w:lang w:val="pt-BR"/>
-        </w:rPr>
-        <w:t>superfície (inundação e sulcos)</w:t>
-      </w:r>
-      <w:r>
-        <w:rPr>
-          <w:rFonts w:ascii="Arial" w:hAnsi="Arial"/>
-          <w:sz w:val="24"/>
-          <w:szCs w:val="24"/>
-          <w:lang w:val="pt-BR"/>
-        </w:rPr>
-        <w:t>. O método pode variar dependendo de fatores como a topografia, tipo de solo, cultivo, clima</w:t>
-      </w:r>
-      <w:sdt>
-        <w:sdtPr>
-          <w:rPr>
-            <w:rFonts w:ascii="Arial" w:hAnsi="Arial"/>
-            <w:sz w:val="24"/>
-            <w:szCs w:val="24"/>
-            <w:lang w:val="pt-BR"/>
-          </w:rPr>
-          <w:id w:val="-1938829736"/>
-          <w:citation/>
-        </w:sdtPr>
-        <w:sdtContent>
-          <w:r>
-            <w:rPr>
-              <w:rFonts w:ascii="Arial" w:hAnsi="Arial"/>
-              <w:sz w:val="24"/>
-              <w:szCs w:val="24"/>
-              <w:lang w:val="pt-BR"/>
-            </w:rPr>
-            <w:fldChar w:fldCharType="begin"/>
-          </w:r>
-          <w:r>
-            <w:rPr>
-              <w:rFonts w:ascii="Arial" w:hAnsi="Arial"/>
-              <w:sz w:val="24"/>
-              <w:szCs w:val="24"/>
-              <w:lang w:val="pt-BR"/>
-            </w:rPr>
-            <w:instrText xml:space="preserve"> CITATION Oli \l 1046 </w:instrText>
-          </w:r>
-          <w:r>
-            <w:rPr>
-              <w:rFonts w:ascii="Arial" w:hAnsi="Arial"/>
-              <w:sz w:val="24"/>
-              <w:szCs w:val="24"/>
-              <w:lang w:val="pt-BR"/>
-            </w:rPr>
-            <w:fldChar w:fldCharType="separate"/>
-          </w:r>
-          <w:r>
-            <w:rPr>
-              <w:rFonts w:ascii="Arial" w:hAnsi="Arial"/>
-              <w:noProof/>
-              <w:sz w:val="24"/>
-              <w:szCs w:val="24"/>
-              <w:lang w:val="pt-BR"/>
-            </w:rPr>
-            <w:t xml:space="preserve"> </w:t>
-          </w:r>
-          <w:r>
-            <w:rPr>
-              <w:rFonts w:ascii="Arial" w:hAnsi="Arial"/>
-              <w:noProof/>
-              <w:sz w:val="24"/>
-              <w:szCs w:val="24"/>
-              <w:lang w:val="pt-BR"/>
-            </w:rPr>
-            <w:t>(Oliveira, et al., 2015)</w:t>
-          </w:r>
-          <w:r>
-            <w:rPr>
-              <w:rFonts w:ascii="Arial" w:hAnsi="Arial"/>
-              <w:sz w:val="24"/>
-              <w:szCs w:val="24"/>
-              <w:lang w:val="pt-BR"/>
-            </w:rPr>
-            <w:fldChar w:fldCharType="end"/>
-          </w:r>
-        </w:sdtContent>
-      </w:sdt>
-      <w:r>
-        <w:rPr>
-          <w:rFonts w:ascii="Arial" w:hAnsi="Arial"/>
-          <w:sz w:val="24"/>
-          <w:szCs w:val="24"/>
-          <w:lang w:val="pt-BR"/>
-        </w:rPr>
-        <w:t xml:space="preserve">. </w:t>
-      </w:r>
-      <w:bookmarkStart w:id="0" w:name="_GoBack"/>
-      <w:bookmarkEnd w:id="0"/>
     </w:p>
     <w:p>
       <w:pPr>
@@ -2177,15 +2116,30 @@
               <w:r>
                 <w:rPr>
                   <w:noProof/>
+                </w:rPr>
+                <w:t>Hoekstra, A. Y. (2015). The Water Footprint: The Relation Between Human Consumption and Water Use.</w:t>
+              </w:r>
+            </w:p>
+            <w:p>
+              <w:pPr>
+                <w:pStyle w:val="Bibliografia"/>
+                <w:ind w:left="720" w:hanging="720"/>
+                <w:rPr>
+                  <w:noProof/>
+                </w:rPr>
+              </w:pPr>
+              <w:r>
+                <w:rPr>
+                  <w:noProof/>
                   <w:lang w:val="pt-BR"/>
                 </w:rPr>
-                <w:t xml:space="preserve">Hoekstra, A. Y. (2015). </w:t>
+                <w:t xml:space="preserve">Lathuillière, M. J. (abril de 2018). </w:t>
               </w:r>
               <w:r>
                 <w:rPr>
                   <w:noProof/>
                 </w:rPr>
-                <w:t>The Water Footprint: The Relation Between Human Consumption and Water Use.</w:t>
+                <w:t>Harmonizing water footprint assessments for agricultural production in Southern Amazonia.</w:t>
               </w:r>
             </w:p>
             <w:p>
@@ -3428,7 +3382,7 @@
     </b:Author>
     <b:Title>The Water Footprint: The Relation Between Human Consumption and Water Use</b:Title>
     <b:Year>2015</b:Year>
-    <b:RefOrder>2</b:RefOrder>
+    <b:RefOrder>5</b:RefOrder>
   </b:Source>
   <b:Source>
     <b:Tag>Oli</b:Tag>
@@ -3486,19 +3440,6 @@
     <b:RefOrder>3</b:RefOrder>
   </b:Source>
   <b:Source>
-    <b:Tag>COD10</b:Tag>
-    <b:SourceType>ArticleInAPeriodical</b:SourceType>
-    <b:Guid>{018E9429-D6BA-486A-A93B-3C5AFBDB83AC}</b:Guid>
-    <b:Author>
-      <b:Author>
-        <b:Corporate>CODEVASF</b:Corporate>
-      </b:Author>
-    </b:Author>
-    <b:Year>2010</b:Year>
-    <b:Title>Métodos de Irrigação</b:Title>
-    <b:RefOrder>5</b:RefOrder>
-  </b:Source>
-  <b:Source>
     <b:Tag>Agê</b:Tag>
     <b:SourceType>InternetSite</b:SourceType>
     <b:Guid>{9335BDDD-0DC0-4CB9-A483-84E6806065D9}</b:Guid>
@@ -3512,11 +3453,31 @@
     <b:InternetSiteTitle>Agência Nacional de Águas</b:InternetSiteTitle>
     <b:RefOrder>4</b:RefOrder>
   </b:Source>
+  <b:Source>
+    <b:Tag>Lat</b:Tag>
+    <b:SourceType>ArticleInAPeriodical</b:SourceType>
+    <b:Guid>{22F20427-A174-4E06-A6A5-59AFD4379B74}</b:Guid>
+    <b:Title>Harmonizing water footprint assessments for agricultural production in Southern Amazonia</b:Title>
+    <b:Author>
+      <b:Author>
+        <b:NameList>
+          <b:Person>
+            <b:Last>Lathuillière</b:Last>
+            <b:First>Michael</b:First>
+            <b:Middle>J.</b:Middle>
+          </b:Person>
+        </b:NameList>
+      </b:Author>
+    </b:Author>
+    <b:Year>2018</b:Year>
+    <b:Month>abril</b:Month>
+    <b:RefOrder>2</b:RefOrder>
+  </b:Source>
 </b:Sources>
 </file>
 
 <file path=customXml/itemProps1.xml><?xml version="1.0" encoding="utf-8"?>
-<ds:datastoreItem xmlns:ds="http://schemas.openxmlformats.org/officeDocument/2006/customXml" ds:itemID="{2595925D-840F-4678-9FA2-811EC3E2C27D}">
+<ds:datastoreItem xmlns:ds="http://schemas.openxmlformats.org/officeDocument/2006/customXml" ds:itemID="{55497F05-3210-43F5-AC2E-8C89BCC43713}">
   <ds:schemaRefs>
     <ds:schemaRef ds:uri="http://schemas.openxmlformats.org/officeDocument/2006/bibliography"/>
   </ds:schemaRefs>

</xml_diff>

<commit_message>
Mais um pouco de conteúdo, Tema Escolhido
</commit_message>
<xml_diff>
--- a/Água na Agricultura.docx
+++ b/Água na Agricultura.docx
@@ -2618,6 +2618,321 @@
           <w:szCs w:val="24"/>
           <w:lang w:val="pt-BR"/>
         </w:rPr>
+        <w:t>Mais uma informação que deve ser valorizada</w:t>
+      </w:r>
+      <w:r>
+        <w:rPr>
+          <w:rFonts w:ascii="Arial" w:hAnsi="Arial"/>
+          <w:sz w:val="24"/>
+          <w:szCs w:val="24"/>
+          <w:lang w:val="pt-BR"/>
+        </w:rPr>
+        <w:t xml:space="preserve"> com relação à pegada hídrica</w:t>
+      </w:r>
+      <w:r>
+        <w:rPr>
+          <w:rFonts w:ascii="Arial" w:hAnsi="Arial"/>
+          <w:sz w:val="24"/>
+          <w:szCs w:val="24"/>
+          <w:lang w:val="pt-BR"/>
+        </w:rPr>
+        <w:t xml:space="preserve">, principalmente ao se considerar o uso indireto da água, é a água virtual. Esta é definida como a água incorporada em um produto, mas não atualmente, e sim, no seu </w:t>
+      </w:r>
+      <w:r>
+        <w:rPr>
+          <w:rFonts w:ascii="Arial" w:hAnsi="Arial"/>
+          <w:sz w:val="24"/>
+          <w:szCs w:val="24"/>
+          <w:lang w:val="pt-BR"/>
+        </w:rPr>
+        <w:lastRenderedPageBreak/>
+        <w:t>processo produtivo. Este conceito pode ser visto do ponto de visto do produtor ou do ponto de vista do usuário</w:t>
+      </w:r>
+      <w:sdt>
+        <w:sdtPr>
+          <w:rPr>
+            <w:rFonts w:ascii="Arial" w:hAnsi="Arial"/>
+            <w:sz w:val="24"/>
+            <w:szCs w:val="24"/>
+            <w:lang w:val="pt-BR"/>
+          </w:rPr>
+          <w:id w:val="1118492406"/>
+          <w:citation/>
+        </w:sdtPr>
+        <w:sdtContent>
+          <w:r>
+            <w:rPr>
+              <w:rFonts w:ascii="Arial" w:hAnsi="Arial"/>
+              <w:sz w:val="24"/>
+              <w:szCs w:val="24"/>
+              <w:lang w:val="pt-BR"/>
+            </w:rPr>
+            <w:fldChar w:fldCharType="begin"/>
+          </w:r>
+          <w:r>
+            <w:rPr>
+              <w:rFonts w:ascii="Arial" w:hAnsi="Arial"/>
+              <w:sz w:val="24"/>
+              <w:szCs w:val="24"/>
+              <w:lang w:val="pt-BR"/>
+            </w:rPr>
+            <w:instrText xml:space="preserve"> CITATION Hoe03 \l 1046 </w:instrText>
+          </w:r>
+          <w:r>
+            <w:rPr>
+              <w:rFonts w:ascii="Arial" w:hAnsi="Arial"/>
+              <w:sz w:val="24"/>
+              <w:szCs w:val="24"/>
+              <w:lang w:val="pt-BR"/>
+            </w:rPr>
+            <w:fldChar w:fldCharType="separate"/>
+          </w:r>
+          <w:r>
+            <w:rPr>
+              <w:rFonts w:ascii="Arial" w:hAnsi="Arial"/>
+              <w:noProof/>
+              <w:sz w:val="24"/>
+              <w:szCs w:val="24"/>
+              <w:lang w:val="pt-BR"/>
+            </w:rPr>
+            <w:t xml:space="preserve"> </w:t>
+          </w:r>
+          <w:r>
+            <w:rPr>
+              <w:rFonts w:ascii="Arial" w:hAnsi="Arial"/>
+              <w:noProof/>
+              <w:sz w:val="24"/>
+              <w:szCs w:val="24"/>
+              <w:lang w:val="pt-BR"/>
+            </w:rPr>
+            <w:t>(Hoekstra, 2003)</w:t>
+          </w:r>
+          <w:r>
+            <w:rPr>
+              <w:rFonts w:ascii="Arial" w:hAnsi="Arial"/>
+              <w:sz w:val="24"/>
+              <w:szCs w:val="24"/>
+              <w:lang w:val="pt-BR"/>
+            </w:rPr>
+            <w:fldChar w:fldCharType="end"/>
+          </w:r>
+        </w:sdtContent>
+      </w:sdt>
+      <w:r>
+        <w:rPr>
+          <w:rFonts w:ascii="Arial" w:hAnsi="Arial"/>
+          <w:sz w:val="24"/>
+          <w:szCs w:val="24"/>
+          <w:lang w:val="pt-BR"/>
+        </w:rPr>
+        <w:t xml:space="preserve">. </w:t>
+      </w:r>
+    </w:p>
+    <w:p>
+      <w:pPr>
+        <w:jc w:val="both"/>
+        <w:rPr>
+          <w:rFonts w:ascii="Arial" w:hAnsi="Arial"/>
+          <w:sz w:val="24"/>
+          <w:szCs w:val="24"/>
+          <w:lang w:val="pt-BR"/>
+        </w:rPr>
+      </w:pPr>
+      <w:r>
+        <w:rPr>
+          <w:rFonts w:ascii="Arial" w:hAnsi="Arial"/>
+          <w:sz w:val="24"/>
+          <w:szCs w:val="24"/>
+          <w:lang w:val="pt-BR"/>
+        </w:rPr>
+        <w:t>Do produtor tem-se que é contabilizada a quantidade realmente utilizada na produção de algum bem de consumo. Com isso, a localização e tempo do ano influenciam diretamente na quantidade de água virtual presente em um produto. Produzir um vegetal em um ambiente desértico consome consideravelmente mais água do que em um ambiente temperado ou úmido</w:t>
+      </w:r>
+      <w:sdt>
+        <w:sdtPr>
+          <w:rPr>
+            <w:rFonts w:ascii="Arial" w:hAnsi="Arial"/>
+            <w:sz w:val="24"/>
+            <w:szCs w:val="24"/>
+            <w:lang w:val="pt-BR"/>
+          </w:rPr>
+          <w:id w:val="893083124"/>
+          <w:citation/>
+        </w:sdtPr>
+        <w:sdtContent>
+          <w:r>
+            <w:rPr>
+              <w:rFonts w:ascii="Arial" w:hAnsi="Arial"/>
+              <w:sz w:val="24"/>
+              <w:szCs w:val="24"/>
+              <w:lang w:val="pt-BR"/>
+            </w:rPr>
+            <w:fldChar w:fldCharType="begin"/>
+          </w:r>
+          <w:r>
+            <w:rPr>
+              <w:rFonts w:ascii="Arial" w:hAnsi="Arial"/>
+              <w:sz w:val="24"/>
+              <w:szCs w:val="24"/>
+              <w:lang w:val="pt-BR"/>
+            </w:rPr>
+            <w:instrText xml:space="preserve"> CITATION Hoe15 \l 1046 </w:instrText>
+          </w:r>
+          <w:r>
+            <w:rPr>
+              <w:rFonts w:ascii="Arial" w:hAnsi="Arial"/>
+              <w:sz w:val="24"/>
+              <w:szCs w:val="24"/>
+              <w:lang w:val="pt-BR"/>
+            </w:rPr>
+            <w:fldChar w:fldCharType="separate"/>
+          </w:r>
+          <w:r>
+            <w:rPr>
+              <w:rFonts w:ascii="Arial" w:hAnsi="Arial"/>
+              <w:noProof/>
+              <w:sz w:val="24"/>
+              <w:szCs w:val="24"/>
+              <w:lang w:val="pt-BR"/>
+            </w:rPr>
+            <w:t xml:space="preserve"> </w:t>
+          </w:r>
+          <w:r>
+            <w:rPr>
+              <w:rFonts w:ascii="Arial" w:hAnsi="Arial"/>
+              <w:noProof/>
+              <w:sz w:val="24"/>
+              <w:szCs w:val="24"/>
+              <w:lang w:val="pt-BR"/>
+            </w:rPr>
+            <w:t>(Hoekstra, 2015)</w:t>
+          </w:r>
+          <w:r>
+            <w:rPr>
+              <w:rFonts w:ascii="Arial" w:hAnsi="Arial"/>
+              <w:sz w:val="24"/>
+              <w:szCs w:val="24"/>
+              <w:lang w:val="pt-BR"/>
+            </w:rPr>
+            <w:fldChar w:fldCharType="end"/>
+          </w:r>
+        </w:sdtContent>
+      </w:sdt>
+      <w:r>
+        <w:rPr>
+          <w:rFonts w:ascii="Arial" w:hAnsi="Arial"/>
+          <w:sz w:val="24"/>
+          <w:szCs w:val="24"/>
+          <w:lang w:val="pt-BR"/>
+        </w:rPr>
+        <w:t xml:space="preserve">. </w:t>
+      </w:r>
+    </w:p>
+    <w:p>
+      <w:pPr>
+        <w:jc w:val="both"/>
+        <w:rPr>
+          <w:rFonts w:ascii="Arial" w:hAnsi="Arial"/>
+          <w:sz w:val="24"/>
+          <w:szCs w:val="24"/>
+          <w:lang w:val="pt-BR"/>
+        </w:rPr>
+      </w:pPr>
+      <w:r>
+        <w:rPr>
+          <w:rFonts w:ascii="Arial" w:hAnsi="Arial"/>
+          <w:sz w:val="24"/>
+          <w:szCs w:val="24"/>
+          <w:lang w:val="pt-BR"/>
+        </w:rPr>
+        <w:t xml:space="preserve">Da perspectiva do usuário a água virtual é contabilizada pela quantidade que seria utilizada se o produto tivesse sido produzido no local onde ele é necessário. Em casos que o produto a ser analisado não é produzido no local onde é necessário, compara-se este com um produto que o substitui de mesmo valor nutricional </w:t>
+      </w:r>
+      <w:sdt>
+        <w:sdtPr>
+          <w:rPr>
+            <w:rFonts w:ascii="Arial" w:hAnsi="Arial"/>
+            <w:sz w:val="24"/>
+            <w:szCs w:val="24"/>
+            <w:lang w:val="pt-BR"/>
+          </w:rPr>
+          <w:id w:val="-944845004"/>
+          <w:citation/>
+        </w:sdtPr>
+        <w:sdtContent>
+          <w:r>
+            <w:rPr>
+              <w:rFonts w:ascii="Arial" w:hAnsi="Arial"/>
+              <w:sz w:val="24"/>
+              <w:szCs w:val="24"/>
+              <w:lang w:val="pt-BR"/>
+            </w:rPr>
+            <w:fldChar w:fldCharType="begin"/>
+          </w:r>
+          <w:r>
+            <w:rPr>
+              <w:rFonts w:ascii="Arial" w:hAnsi="Arial"/>
+              <w:sz w:val="24"/>
+              <w:szCs w:val="24"/>
+              <w:lang w:val="pt-BR"/>
+            </w:rPr>
+            <w:instrText xml:space="preserve"> CITATION Hoe03 \l 1046 </w:instrText>
+          </w:r>
+          <w:r>
+            <w:rPr>
+              <w:rFonts w:ascii="Arial" w:hAnsi="Arial"/>
+              <w:sz w:val="24"/>
+              <w:szCs w:val="24"/>
+              <w:lang w:val="pt-BR"/>
+            </w:rPr>
+            <w:fldChar w:fldCharType="separate"/>
+          </w:r>
+          <w:r>
+            <w:rPr>
+              <w:rFonts w:ascii="Arial" w:hAnsi="Arial"/>
+              <w:noProof/>
+              <w:sz w:val="24"/>
+              <w:szCs w:val="24"/>
+              <w:lang w:val="pt-BR"/>
+            </w:rPr>
+            <w:t>(Hoekstra, 2003)</w:t>
+          </w:r>
+          <w:r>
+            <w:rPr>
+              <w:rFonts w:ascii="Arial" w:hAnsi="Arial"/>
+              <w:sz w:val="24"/>
+              <w:szCs w:val="24"/>
+              <w:lang w:val="pt-BR"/>
+            </w:rPr>
+            <w:fldChar w:fldCharType="end"/>
+          </w:r>
+        </w:sdtContent>
+      </w:sdt>
+      <w:r>
+        <w:rPr>
+          <w:rFonts w:ascii="Arial" w:hAnsi="Arial"/>
+          <w:sz w:val="24"/>
+          <w:szCs w:val="24"/>
+          <w:lang w:val="pt-BR"/>
+        </w:rPr>
+        <w:t>.</w:t>
+      </w:r>
+    </w:p>
+    <w:p>
+      <w:pPr>
+        <w:jc w:val="both"/>
+        <w:rPr>
+          <w:rFonts w:ascii="Arial" w:hAnsi="Arial"/>
+          <w:sz w:val="24"/>
+          <w:szCs w:val="24"/>
+          <w:lang w:val="pt-BR"/>
+        </w:rPr>
+      </w:pPr>
+      <w:r>
+        <w:rPr>
+          <w:rFonts w:ascii="Arial" w:hAnsi="Arial"/>
+          <w:sz w:val="24"/>
+          <w:szCs w:val="24"/>
+          <w:lang w:val="pt-BR"/>
+        </w:rPr>
         <w:t xml:space="preserve">Na Figura 1 é possível notar que mesmo países desenvolvidos possuem pegada hídrica elevada e da mesma forma, </w:t>
       </w:r>
       <w:proofErr w:type="gramStart"/>
@@ -2628,7 +2943,25 @@
           <w:szCs w:val="24"/>
           <w:lang w:val="pt-BR"/>
         </w:rPr>
-        <w:t>países múltiplas</w:t>
+        <w:t>países</w:t>
+      </w:r>
+      <w:r>
+        <w:rPr>
+          <w:rFonts w:ascii="Arial" w:hAnsi="Arial"/>
+          <w:sz w:val="24"/>
+          <w:szCs w:val="24"/>
+          <w:lang w:val="pt-BR"/>
+        </w:rPr>
+        <w:t xml:space="preserve"> </w:t>
+      </w:r>
+      <w:r>
+        <w:rPr>
+          <w:rFonts w:ascii="Arial" w:hAnsi="Arial"/>
+          <w:sz w:val="24"/>
+          <w:szCs w:val="24"/>
+          <w:lang w:val="pt-BR"/>
+        </w:rPr>
+        <w:t>múltiplas</w:t>
       </w:r>
       <w:proofErr w:type="gramEnd"/>
       <w:r>
@@ -2638,20 +2971,8 @@
           <w:szCs w:val="24"/>
           <w:lang w:val="pt-BR"/>
         </w:rPr>
-        <w:t xml:space="preserve"> vezes menores que o Brasil, possuem pegada hídrica maior. Isto é um sinal da ineficiência da gestão dos recursos </w:t>
-      </w:r>
-      <w:r>
-        <w:rPr>
-          <w:rFonts w:ascii="Arial" w:hAnsi="Arial"/>
-          <w:sz w:val="24"/>
-          <w:szCs w:val="24"/>
-          <w:lang w:val="pt-BR"/>
-        </w:rPr>
-        <w:lastRenderedPageBreak/>
-        <w:t>hídricos. O Japão que é um país de alta produtividade e desenvolvimento utiliza pouco mais da metade de Portugal que é um país muito menor.</w:t>
-      </w:r>
-      <w:bookmarkStart w:id="0" w:name="_GoBack"/>
-      <w:bookmarkEnd w:id="0"/>
+        <w:t xml:space="preserve"> vezes menores que o Brasil, possuem pegada hídrica maior. Isto é um sinal da ineficiência da gestão dos recursos hídricos. O Japão que é um país de alta produtividade e desenvolvimento utiliza pouco mais da metade de Portugal que é um país muito menor.</w:t>
+      </w:r>
     </w:p>
     <w:p>
       <w:pPr>
@@ -2783,6 +3104,128 @@
         </w:rPr>
         <w:t xml:space="preserve"> Network</w:t>
       </w:r>
+    </w:p>
+    <w:p>
+      <w:pPr>
+        <w:rPr>
+          <w:rFonts w:ascii="Arial" w:hAnsi="Arial"/>
+          <w:sz w:val="24"/>
+          <w:szCs w:val="24"/>
+          <w:lang w:val="pt-BR"/>
+        </w:rPr>
+      </w:pPr>
+    </w:p>
+    <w:p>
+      <w:pPr>
+        <w:rPr>
+          <w:rFonts w:ascii="Arial" w:hAnsi="Arial"/>
+          <w:sz w:val="24"/>
+          <w:szCs w:val="24"/>
+          <w:lang w:val="pt-BR"/>
+        </w:rPr>
+      </w:pPr>
+    </w:p>
+    <w:p>
+      <w:pPr>
+        <w:rPr>
+          <w:rFonts w:ascii="Arial" w:hAnsi="Arial"/>
+          <w:sz w:val="24"/>
+          <w:szCs w:val="24"/>
+          <w:lang w:val="pt-BR"/>
+        </w:rPr>
+      </w:pPr>
+    </w:p>
+    <w:p>
+      <w:pPr>
+        <w:rPr>
+          <w:rFonts w:ascii="Arial" w:hAnsi="Arial"/>
+          <w:sz w:val="24"/>
+          <w:szCs w:val="24"/>
+          <w:lang w:val="pt-BR"/>
+        </w:rPr>
+      </w:pPr>
+      <w:bookmarkStart w:id="0" w:name="_GoBack"/>
+      <w:bookmarkEnd w:id="0"/>
+    </w:p>
+    <w:p>
+      <w:pPr>
+        <w:rPr>
+          <w:rFonts w:ascii="Arial" w:hAnsi="Arial"/>
+          <w:sz w:val="24"/>
+          <w:szCs w:val="24"/>
+          <w:lang w:val="pt-BR"/>
+        </w:rPr>
+      </w:pPr>
+    </w:p>
+    <w:p>
+      <w:pPr>
+        <w:rPr>
+          <w:rFonts w:ascii="Arial" w:hAnsi="Arial"/>
+          <w:sz w:val="24"/>
+          <w:szCs w:val="24"/>
+          <w:lang w:val="pt-BR"/>
+        </w:rPr>
+      </w:pPr>
+    </w:p>
+    <w:p>
+      <w:pPr>
+        <w:rPr>
+          <w:rFonts w:ascii="Arial" w:hAnsi="Arial"/>
+          <w:sz w:val="24"/>
+          <w:szCs w:val="24"/>
+          <w:lang w:val="pt-BR"/>
+        </w:rPr>
+      </w:pPr>
+    </w:p>
+    <w:p>
+      <w:pPr>
+        <w:rPr>
+          <w:rFonts w:ascii="Arial" w:hAnsi="Arial"/>
+          <w:sz w:val="24"/>
+          <w:szCs w:val="24"/>
+          <w:lang w:val="pt-BR"/>
+        </w:rPr>
+      </w:pPr>
+    </w:p>
+    <w:p>
+      <w:pPr>
+        <w:rPr>
+          <w:rFonts w:ascii="Arial" w:hAnsi="Arial"/>
+          <w:sz w:val="24"/>
+          <w:szCs w:val="24"/>
+          <w:lang w:val="pt-BR"/>
+        </w:rPr>
+      </w:pPr>
+    </w:p>
+    <w:p>
+      <w:pPr>
+        <w:rPr>
+          <w:rFonts w:ascii="Arial" w:hAnsi="Arial"/>
+          <w:sz w:val="24"/>
+          <w:szCs w:val="24"/>
+          <w:lang w:val="pt-BR"/>
+        </w:rPr>
+      </w:pPr>
+    </w:p>
+    <w:p>
+      <w:pPr>
+        <w:rPr>
+          <w:rFonts w:ascii="Arial" w:hAnsi="Arial"/>
+          <w:sz w:val="24"/>
+          <w:szCs w:val="24"/>
+          <w:lang w:val="pt-BR"/>
+        </w:rPr>
+      </w:pPr>
+    </w:p>
+    <w:p>
+      <w:pPr>
+        <w:rPr>
+          <w:rFonts w:ascii="Arial" w:hAnsi="Arial"/>
+          <w:sz w:val="24"/>
+          <w:szCs w:val="24"/>
+          <w:lang w:val="pt-BR"/>
+        </w:rPr>
+      </w:pPr>
     </w:p>
     <w:p>
       <w:pPr>
@@ -3023,7 +3466,6 @@
                 <w:rPr>
                   <w:noProof/>
                 </w:rPr>
-                <w:lastRenderedPageBreak/>
                 <w:t xml:space="preserve">Hoekstra, A. Y., 2015. The Water Footprint: The Relation Between Human Consumption and Water Use. </w:t>
               </w:r>
             </w:p>
@@ -3114,6 +3556,7 @@
                   <w:b/>
                   <w:bCs/>
                 </w:rPr>
+                <w:lastRenderedPageBreak/>
                 <w:fldChar w:fldCharType="end"/>
               </w:r>
             </w:p>
@@ -4497,11 +4940,30 @@
     <b:Month>dezembro</b:Month>
     <b:RefOrder>4</b:RefOrder>
   </b:Source>
+  <b:Source>
+    <b:Tag>Hoe03</b:Tag>
+    <b:SourceType>ArticleInAPeriodical</b:SourceType>
+    <b:Guid>{EA1F9540-7702-40F8-A9E5-5F7EF10A57EC}</b:Guid>
+    <b:Author>
+      <b:Author>
+        <b:NameList>
+          <b:Person>
+            <b:Last>Hoekstra</b:Last>
+            <b:First>A.Y.</b:First>
+          </b:Person>
+        </b:NameList>
+      </b:Author>
+    </b:Author>
+    <b:Title>Virtual Water Trade: Proceedings of the international expert meeting on virtual water trade</b:Title>
+    <b:Year>2003</b:Year>
+    <b:Month>Fevereiro</b:Month>
+    <b:RefOrder>9</b:RefOrder>
+  </b:Source>
 </b:Sources>
 </file>
 
 <file path=customXml/itemProps1.xml><?xml version="1.0" encoding="utf-8"?>
-<ds:datastoreItem xmlns:ds="http://schemas.openxmlformats.org/officeDocument/2006/customXml" ds:itemID="{D0DF0F98-C136-40E1-8C09-5AB1F547DFF6}">
+<ds:datastoreItem xmlns:ds="http://schemas.openxmlformats.org/officeDocument/2006/customXml" ds:itemID="{CBEAE4A5-05B0-44AF-B81A-7548641E0E39}">
   <ds:schemaRefs>
     <ds:schemaRef ds:uri="http://schemas.openxmlformats.org/officeDocument/2006/bibliography"/>
   </ds:schemaRefs>

</xml_diff>